<commit_message>
Updated AFARS with latest 5101 in the dev folder
</commit_message>
<xml_diff>
--- a/AFARS/ARCHIVE/5102_28_01.docx
+++ b/AFARS/ARCHIVE/5102_28_01.docx
@@ -1,51 +1,30 @@
 
 <file path=word/document.xml><?xml version="1.0" encoding="utf-8"?>
-<w:document xmlns:wpc="http://schemas.microsoft.com/office/word/2010/wordprocessingCanvas" xmlns:cx="http://schemas.microsoft.com/office/drawing/2014/chartex" xmlns:cx1="http://schemas.microsoft.com/office/drawing/2015/9/8/chartex" xmlns:mc="http://schemas.openxmlformats.org/markup-compatibility/2006" xmlns:o="urn:schemas-microsoft-com:office:office" xmlns:r="http://schemas.openxmlformats.org/officeDocument/2006/relationships" xmlns:m="http://schemas.openxmlformats.org/officeDocument/2006/math" xmlns:v="urn:schemas-microsoft-com:vml" xmlns:wp14="http://schemas.microsoft.com/office/word/2010/wordprocessingDrawing" xmlns:wp="http://schemas.openxmlformats.org/drawingml/2006/wordprocessingDrawing" xmlns:w10="urn:schemas-microsoft-com:office:word" xmlns:w="http://schemas.openxmlformats.org/wordprocessingml/2006/main" xmlns:w14="http://schemas.microsoft.com/office/word/2010/wordml" xmlns:w15="http://schemas.microsoft.com/office/word/2012/wordml" xmlns:w16se="http://schemas.microsoft.com/office/word/2015/wordml/symex" xmlns:wpg="http://schemas.microsoft.com/office/word/2010/wordprocessingGroup" xmlns:wpi="http://schemas.microsoft.com/office/word/2010/wordprocessingInk" xmlns:wne="http://schemas.microsoft.com/office/word/2006/wordml" xmlns:wps="http://schemas.microsoft.com/office/word/2010/wordprocessingShape" mc:Ignorable="w14 w15 w16se wp14">
+<w:document xmlns:wpc="http://schemas.microsoft.com/office/word/2010/wordprocessingCanvas" xmlns:cx="http://schemas.microsoft.com/office/drawing/2014/chartex" xmlns:cx1="http://schemas.microsoft.com/office/drawing/2015/9/8/chartex" xmlns:cx2="http://schemas.microsoft.com/office/drawing/2015/10/21/chartex" xmlns:cx3="http://schemas.microsoft.com/office/drawing/2016/5/9/chartex" xmlns:cx4="http://schemas.microsoft.com/office/drawing/2016/5/10/chartex" xmlns:cx5="http://schemas.microsoft.com/office/drawing/2016/5/11/chartex" xmlns:cx6="http://schemas.microsoft.com/office/drawing/2016/5/12/chartex" xmlns:cx7="http://schemas.microsoft.com/office/drawing/2016/5/13/chartex" xmlns:cx8="http://schemas.microsoft.com/office/drawing/2016/5/14/chartex" xmlns:mc="http://schemas.openxmlformats.org/markup-compatibility/2006" xmlns:aink="http://schemas.microsoft.com/office/drawing/2016/ink" xmlns:am3d="http://schemas.microsoft.com/office/drawing/2017/model3d" xmlns:o="urn:schemas-microsoft-com:office:office" xmlns:r="http://schemas.openxmlformats.org/officeDocument/2006/relationships" xmlns:m="http://schemas.openxmlformats.org/officeDocument/2006/math" xmlns:v="urn:schemas-microsoft-com:vml" xmlns:wp14="http://schemas.microsoft.com/office/word/2010/wordprocessingDrawing" xmlns:wp="http://schemas.openxmlformats.org/drawingml/2006/wordprocessingDrawing" xmlns:w10="urn:schemas-microsoft-com:office:word" xmlns:w="http://schemas.openxmlformats.org/wordprocessingml/2006/main" xmlns:w14="http://schemas.microsoft.com/office/word/2010/wordml" xmlns:w15="http://schemas.microsoft.com/office/word/2012/wordml" xmlns:w16cid="http://schemas.microsoft.com/office/word/2016/wordml/cid" xmlns:w16se="http://schemas.microsoft.com/office/word/2015/wordml/symex" xmlns:wpg="http://schemas.microsoft.com/office/word/2010/wordprocessingGroup" xmlns:wpi="http://schemas.microsoft.com/office/word/2010/wordprocessingInk" xmlns:wne="http://schemas.microsoft.com/office/word/2006/wordml" xmlns:wps="http://schemas.microsoft.com/office/word/2010/wordprocessingShape" mc:Ignorable="w14 w15 w16se w16cid wp14">
   <w:body>
     <w:p>
       <w:pPr>
-        <w:spacing w:after="240"/>
-        <w:jc w:val="center"/>
-        <w:rPr>
-          <w:rFonts w:ascii="Times New Roman" w:hAnsi="Times New Roman" w:cs="Times New Roman"/>
-          <w:b/>
+        <w:pStyle w:val="Heading1"/>
+      </w:pPr>
+      <w:bookmarkStart w:id="0" w:name="_Toc39052170"/>
+      <w:r>
+        <w:rPr>
           <w:bCs/>
           <w:caps/>
-          <w:sz w:val="32"/>
-          <w:szCs w:val="32"/>
-        </w:rPr>
-      </w:pPr>
-      <w:r>
-        <w:rPr>
-          <w:rFonts w:ascii="Times New Roman" w:hAnsi="Times New Roman" w:cs="Times New Roman"/>
-          <w:b/>
+        </w:rPr>
+        <w:t>AFARS – PART 5102</w:t>
+      </w:r>
+      <w:r>
+        <w:rPr>
           <w:bCs/>
           <w:caps/>
-          <w:sz w:val="32"/>
-          <w:szCs w:val="32"/>
-        </w:rPr>
-        <w:t>AFARS – Part 5102</w:t>
-      </w:r>
-    </w:p>
-    <w:p>
-      <w:pPr>
-        <w:jc w:val="center"/>
-        <w:rPr>
-          <w:rFonts w:ascii="Times New Roman" w:hAnsi="Times New Roman" w:cs="Times New Roman"/>
-          <w:b/>
-          <w:sz w:val="32"/>
-          <w:szCs w:val="32"/>
-        </w:rPr>
-      </w:pPr>
-      <w:r>
-        <w:rPr>
-          <w:rFonts w:ascii="Times New Roman" w:hAnsi="Times New Roman" w:cs="Times New Roman"/>
-          <w:b/>
-          <w:sz w:val="32"/>
-          <w:szCs w:val="32"/>
-        </w:rPr>
+        </w:rPr>
+        <w:br/>
+      </w:r>
+      <w:r>
         <w:t>Definitions of Words and Terms</w:t>
       </w:r>
+      <w:bookmarkEnd w:id="0"/>
     </w:p>
     <w:p>
       <w:pPr>
@@ -76,8 +55,6 @@
         </w:rPr>
         <w:t>0</w:t>
       </w:r>
-      <w:bookmarkStart w:id="0" w:name="_GoBack"/>
-      <w:bookmarkEnd w:id="0"/>
       <w:r>
         <w:rPr>
           <w:rFonts w:ascii="Times New Roman" w:hAnsi="Times New Roman" w:cs="Times New Roman"/>
@@ -114,6 +91,82 @@
         </w:rPr>
         <w:t>)</w:t>
       </w:r>
+    </w:p>
+    <w:p>
+      <w:pPr>
+        <w:pStyle w:val="TOC1"/>
+        <w:tabs>
+          <w:tab w:val="right" w:leader="dot" w:pos="9350"/>
+        </w:tabs>
+        <w:rPr>
+          <w:noProof/>
+        </w:rPr>
+      </w:pPr>
+      <w:r>
+        <w:rPr>
+          <w:rFonts w:ascii="Times New Roman" w:hAnsi="Times New Roman" w:cs="Times New Roman"/>
+          <w:i/>
+          <w:sz w:val="24"/>
+          <w:szCs w:val="24"/>
+        </w:rPr>
+        <w:fldChar w:fldCharType="begin"/>
+      </w:r>
+      <w:r>
+        <w:rPr>
+          <w:rFonts w:ascii="Times New Roman" w:hAnsi="Times New Roman" w:cs="Times New Roman"/>
+          <w:i/>
+          <w:sz w:val="24"/>
+          <w:szCs w:val="24"/>
+        </w:rPr>
+        <w:instrText xml:space="preserve"> TOC \o "1-4" \n \h \z \u </w:instrText>
+      </w:r>
+      <w:r>
+        <w:rPr>
+          <w:rFonts w:ascii="Times New Roman" w:hAnsi="Times New Roman" w:cs="Times New Roman"/>
+          <w:i/>
+          <w:sz w:val="24"/>
+          <w:szCs w:val="24"/>
+        </w:rPr>
+        <w:fldChar w:fldCharType="separate"/>
+      </w:r>
+      <w:hyperlink w:anchor="_Toc39052170" w:history="1">
+        <w:r>
+          <w:rPr>
+            <w:rStyle w:val="Hyperlink"/>
+            <w:bCs/>
+            <w:caps/>
+            <w:noProof/>
+          </w:rPr>
+          <w:t xml:space="preserve">AFARS – PART 5102 </w:t>
+        </w:r>
+        <w:r>
+          <w:rPr>
+            <w:rStyle w:val="Hyperlink"/>
+            <w:noProof/>
+          </w:rPr>
+          <w:t>Definitions of Words and Terms</w:t>
+        </w:r>
+      </w:hyperlink>
+    </w:p>
+    <w:p>
+      <w:pPr>
+        <w:pStyle w:val="TOC2"/>
+        <w:tabs>
+          <w:tab w:val="right" w:leader="dot" w:pos="9350"/>
+        </w:tabs>
+        <w:rPr>
+          <w:noProof/>
+        </w:rPr>
+      </w:pPr>
+      <w:hyperlink w:anchor="_Toc39052171" w:history="1">
+        <w:r>
+          <w:rPr>
+            <w:rStyle w:val="Hyperlink"/>
+            <w:noProof/>
+          </w:rPr>
+          <w:t>Subpart 5102.1 – Definitions</w:t>
+        </w:r>
+      </w:hyperlink>
     </w:p>
     <w:p>
       <w:pPr>
@@ -122,213 +175,17 @@
           <w:tab w:val="right" w:leader="dot" w:pos="9350"/>
         </w:tabs>
         <w:rPr>
-          <w:rFonts w:ascii="Times New Roman" w:eastAsiaTheme="minorEastAsia" w:hAnsi="Times New Roman" w:cs="Times New Roman"/>
+          <w:rFonts w:eastAsiaTheme="minorEastAsia"/>
           <w:noProof/>
-          <w:sz w:val="24"/>
-          <w:szCs w:val="24"/>
         </w:rPr>
       </w:pPr>
-      <w:r>
-        <w:rPr>
-          <w:rFonts w:ascii="Times New Roman" w:hAnsi="Times New Roman" w:cs="Times New Roman"/>
-          <w:i/>
-          <w:sz w:val="24"/>
-          <w:szCs w:val="24"/>
-        </w:rPr>
-        <w:fldChar w:fldCharType="begin"/>
-      </w:r>
-      <w:r>
-        <w:rPr>
-          <w:rFonts w:ascii="Times New Roman" w:hAnsi="Times New Roman" w:cs="Times New Roman"/>
-          <w:i/>
-          <w:sz w:val="24"/>
-          <w:szCs w:val="24"/>
-        </w:rPr>
-        <w:instrText xml:space="preserve"> TOC \o "1-4" \h \z \u </w:instrText>
-      </w:r>
-      <w:r>
-        <w:rPr>
-          <w:rFonts w:ascii="Times New Roman" w:hAnsi="Times New Roman" w:cs="Times New Roman"/>
-          <w:i/>
-          <w:sz w:val="24"/>
-          <w:szCs w:val="24"/>
-        </w:rPr>
-        <w:fldChar w:fldCharType="separate"/>
-      </w:r>
-      <w:hyperlink w:anchor="_Toc513809907" w:history="1">
+      <w:hyperlink w:anchor="_Toc39052172" w:history="1">
         <w:r>
           <w:rPr>
             <w:rStyle w:val="Hyperlink"/>
-            <w:rFonts w:ascii="Times New Roman" w:hAnsi="Times New Roman" w:cs="Times New Roman"/>
             <w:noProof/>
-            <w:sz w:val="24"/>
-            <w:szCs w:val="24"/>
-          </w:rPr>
-          <w:t>Subpart 5102.1 – Definitions</w:t>
-        </w:r>
-        <w:r>
-          <w:rPr>
-            <w:rFonts w:ascii="Times New Roman" w:hAnsi="Times New Roman" w:cs="Times New Roman"/>
-            <w:noProof/>
-            <w:webHidden/>
-            <w:sz w:val="24"/>
-            <w:szCs w:val="24"/>
-          </w:rPr>
-          <w:tab/>
-        </w:r>
-        <w:r>
-          <w:rPr>
-            <w:rFonts w:ascii="Times New Roman" w:hAnsi="Times New Roman" w:cs="Times New Roman"/>
-            <w:noProof/>
-            <w:webHidden/>
-            <w:sz w:val="24"/>
-            <w:szCs w:val="24"/>
-          </w:rPr>
-          <w:fldChar w:fldCharType="begin"/>
-        </w:r>
-        <w:r>
-          <w:rPr>
-            <w:rFonts w:ascii="Times New Roman" w:hAnsi="Times New Roman" w:cs="Times New Roman"/>
-            <w:noProof/>
-            <w:webHidden/>
-            <w:sz w:val="24"/>
-            <w:szCs w:val="24"/>
-          </w:rPr>
-          <w:instrText xml:space="preserve"> PAGEREF _Toc513809907 \h </w:instrText>
-        </w:r>
-        <w:r>
-          <w:rPr>
-            <w:rFonts w:ascii="Times New Roman" w:hAnsi="Times New Roman" w:cs="Times New Roman"/>
-            <w:noProof/>
-            <w:webHidden/>
-            <w:sz w:val="24"/>
-            <w:szCs w:val="24"/>
-          </w:rPr>
-        </w:r>
-        <w:r>
-          <w:rPr>
-            <w:rFonts w:ascii="Times New Roman" w:hAnsi="Times New Roman" w:cs="Times New Roman"/>
-            <w:noProof/>
-            <w:webHidden/>
-            <w:sz w:val="24"/>
-            <w:szCs w:val="24"/>
-          </w:rPr>
-          <w:fldChar w:fldCharType="separate"/>
-        </w:r>
-        <w:r>
-          <w:rPr>
-            <w:rFonts w:ascii="Times New Roman" w:hAnsi="Times New Roman" w:cs="Times New Roman"/>
-            <w:noProof/>
-            <w:webHidden/>
-            <w:sz w:val="24"/>
-            <w:szCs w:val="24"/>
-          </w:rPr>
-          <w:t>1</w:t>
-        </w:r>
-        <w:r>
-          <w:rPr>
-            <w:rFonts w:ascii="Times New Roman" w:hAnsi="Times New Roman" w:cs="Times New Roman"/>
-            <w:noProof/>
-            <w:webHidden/>
-            <w:sz w:val="24"/>
-            <w:szCs w:val="24"/>
-          </w:rPr>
-          <w:fldChar w:fldCharType="end"/>
-        </w:r>
-      </w:hyperlink>
-    </w:p>
-    <w:p>
-      <w:pPr>
-        <w:pStyle w:val="TOC4"/>
-        <w:tabs>
-          <w:tab w:val="right" w:leader="dot" w:pos="9350"/>
-        </w:tabs>
-        <w:rPr>
-          <w:rFonts w:ascii="Times New Roman" w:eastAsiaTheme="minorEastAsia" w:hAnsi="Times New Roman" w:cs="Times New Roman"/>
-          <w:noProof/>
-          <w:sz w:val="24"/>
-          <w:szCs w:val="24"/>
-        </w:rPr>
-      </w:pPr>
-      <w:hyperlink w:anchor="_Toc513809908" w:history="1">
-        <w:r>
-          <w:rPr>
-            <w:rStyle w:val="Hyperlink"/>
-            <w:rFonts w:ascii="Times New Roman" w:hAnsi="Times New Roman" w:cs="Times New Roman"/>
-            <w:noProof/>
-            <w:sz w:val="24"/>
-            <w:szCs w:val="24"/>
           </w:rPr>
           <w:t>5102.101  Definitions.</w:t>
-        </w:r>
-        <w:r>
-          <w:rPr>
-            <w:rFonts w:ascii="Times New Roman" w:hAnsi="Times New Roman" w:cs="Times New Roman"/>
-            <w:noProof/>
-            <w:webHidden/>
-            <w:sz w:val="24"/>
-            <w:szCs w:val="24"/>
-          </w:rPr>
-          <w:tab/>
-        </w:r>
-        <w:r>
-          <w:rPr>
-            <w:rFonts w:ascii="Times New Roman" w:hAnsi="Times New Roman" w:cs="Times New Roman"/>
-            <w:noProof/>
-            <w:webHidden/>
-            <w:sz w:val="24"/>
-            <w:szCs w:val="24"/>
-          </w:rPr>
-          <w:fldChar w:fldCharType="begin"/>
-        </w:r>
-        <w:r>
-          <w:rPr>
-            <w:rFonts w:ascii="Times New Roman" w:hAnsi="Times New Roman" w:cs="Times New Roman"/>
-            <w:noProof/>
-            <w:webHidden/>
-            <w:sz w:val="24"/>
-            <w:szCs w:val="24"/>
-          </w:rPr>
-          <w:instrText xml:space="preserve"> PAGEREF _Toc513809908 \h </w:instrText>
-        </w:r>
-        <w:r>
-          <w:rPr>
-            <w:rFonts w:ascii="Times New Roman" w:hAnsi="Times New Roman" w:cs="Times New Roman"/>
-            <w:noProof/>
-            <w:webHidden/>
-            <w:sz w:val="24"/>
-            <w:szCs w:val="24"/>
-          </w:rPr>
-        </w:r>
-        <w:r>
-          <w:rPr>
-            <w:rFonts w:ascii="Times New Roman" w:hAnsi="Times New Roman" w:cs="Times New Roman"/>
-            <w:noProof/>
-            <w:webHidden/>
-            <w:sz w:val="24"/>
-            <w:szCs w:val="24"/>
-          </w:rPr>
-          <w:fldChar w:fldCharType="separate"/>
-        </w:r>
-        <w:r>
-          <w:rPr>
-            <w:rFonts w:ascii="Times New Roman" w:hAnsi="Times New Roman" w:cs="Times New Roman"/>
-            <w:noProof/>
-            <w:webHidden/>
-            <w:sz w:val="24"/>
-            <w:szCs w:val="24"/>
-          </w:rPr>
-          <w:t>1</w:t>
-        </w:r>
-        <w:r>
-          <w:rPr>
-            <w:rFonts w:ascii="Times New Roman" w:hAnsi="Times New Roman" w:cs="Times New Roman"/>
-            <w:noProof/>
-            <w:webHidden/>
-            <w:sz w:val="24"/>
-            <w:szCs w:val="24"/>
-          </w:rPr>
-          <w:fldChar w:fldCharType="end"/>
         </w:r>
       </w:hyperlink>
     </w:p>
@@ -355,9 +212,9 @@
     </w:p>
     <w:p>
       <w:pPr>
-        <w:pStyle w:val="Heading3"/>
+        <w:pStyle w:val="Heading2"/>
       </w:pPr>
-      <w:bookmarkStart w:id="1" w:name="_Toc513809907"/>
+      <w:bookmarkStart w:id="1" w:name="_Toc39052171"/>
       <w:r>
         <w:t xml:space="preserve">Subpart 5102.1 </w:t>
       </w:r>
@@ -371,16 +228,11 @@
     </w:p>
     <w:p>
       <w:pPr>
-        <w:pStyle w:val="Heading4"/>
+        <w:pStyle w:val="Heading3"/>
       </w:pPr>
-      <w:bookmarkStart w:id="2" w:name="_Toc513809908"/>
-      <w:proofErr w:type="gramStart"/>
-      <w:r>
-        <w:t>5102.101  Definitions</w:t>
-      </w:r>
-      <w:proofErr w:type="gramEnd"/>
-      <w:r>
-        <w:t>.</w:t>
+      <w:bookmarkStart w:id="2" w:name="_Toc39052172"/>
+      <w:r>
+        <w:t>5102.101  Definitions.</w:t>
       </w:r>
       <w:bookmarkEnd w:id="2"/>
     </w:p>
@@ -951,7 +803,7 @@
 </file>
 
 <file path=word/styles.xml><?xml version="1.0" encoding="utf-8"?>
-<w:styles xmlns:mc="http://schemas.openxmlformats.org/markup-compatibility/2006" xmlns:r="http://schemas.openxmlformats.org/officeDocument/2006/relationships" xmlns:w="http://schemas.openxmlformats.org/wordprocessingml/2006/main" xmlns:w14="http://schemas.microsoft.com/office/word/2010/wordml" xmlns:w15="http://schemas.microsoft.com/office/word/2012/wordml" xmlns:w16se="http://schemas.microsoft.com/office/word/2015/wordml/symex" mc:Ignorable="w14 w15 w16se">
+<w:styles xmlns:mc="http://schemas.openxmlformats.org/markup-compatibility/2006" xmlns:r="http://schemas.openxmlformats.org/officeDocument/2006/relationships" xmlns:w="http://schemas.openxmlformats.org/wordprocessingml/2006/main" xmlns:w14="http://schemas.microsoft.com/office/word/2010/wordml" xmlns:w15="http://schemas.microsoft.com/office/word/2012/wordml" xmlns:w16cid="http://schemas.microsoft.com/office/word/2016/wordml/cid" xmlns:w16se="http://schemas.microsoft.com/office/word/2015/wordml/symex" mc:Ignorable="w14 w15 w16se w16cid">
   <w:docDefaults>
     <w:rPrDefault>
       <w:rPr>
@@ -967,7 +819,7 @@
       </w:pPr>
     </w:pPrDefault>
   </w:docDefaults>
-  <w:latentStyles w:defLockedState="0" w:defUIPriority="99" w:defSemiHidden="0" w:defUnhideWhenUsed="0" w:defQFormat="0" w:count="371">
+  <w:latentStyles w:defLockedState="0" w:defUIPriority="99" w:defSemiHidden="0" w:defUnhideWhenUsed="0" w:defQFormat="0" w:count="376">
     <w:lsdException w:name="Normal" w:uiPriority="0" w:qFormat="1"/>
     <w:lsdException w:name="heading 1" w:uiPriority="9" w:qFormat="1"/>
     <w:lsdException w:name="heading 2" w:semiHidden="1" w:uiPriority="9" w:unhideWhenUsed="1" w:qFormat="1"/>
@@ -1339,11 +1191,60 @@
     <w:lsdException w:name="List Table 5 Dark Accent 6" w:uiPriority="50"/>
     <w:lsdException w:name="List Table 6 Colorful Accent 6" w:uiPriority="51"/>
     <w:lsdException w:name="List Table 7 Colorful Accent 6" w:uiPriority="52"/>
+    <w:lsdException w:name="Mention" w:semiHidden="1" w:unhideWhenUsed="1"/>
+    <w:lsdException w:name="Smart Hyperlink" w:semiHidden="1" w:unhideWhenUsed="1"/>
+    <w:lsdException w:name="Hashtag" w:semiHidden="1" w:unhideWhenUsed="1"/>
+    <w:lsdException w:name="Unresolved Mention" w:semiHidden="1" w:unhideWhenUsed="1"/>
+    <w:lsdException w:name="Smart Link" w:semiHidden="1" w:unhideWhenUsed="1"/>
   </w:latentStyles>
   <w:style w:type="paragraph" w:default="1" w:styleId="Normal">
     <w:name w:val="Normal"/>
     <w:qFormat/>
     <w:rsid w:val="00B364A5"/>
+  </w:style>
+  <w:style w:type="paragraph" w:styleId="Heading1">
+    <w:name w:val="heading 1"/>
+    <w:basedOn w:val="Normal"/>
+    <w:next w:val="Normal"/>
+    <w:link w:val="Heading1Char"/>
+    <w:uiPriority w:val="9"/>
+    <w:qFormat/>
+    <w:rsid w:val="00A97244"/>
+    <w:pPr>
+      <w:spacing w:after="240" w:line="360" w:lineRule="auto"/>
+      <w:jc w:val="center"/>
+      <w:outlineLvl w:val="0"/>
+    </w:pPr>
+    <w:rPr>
+      <w:rFonts w:ascii="Times New Roman" w:eastAsiaTheme="majorEastAsia" w:hAnsi="Times New Roman" w:cs="Times New Roman"/>
+      <w:b/>
+      <w:sz w:val="32"/>
+      <w:szCs w:val="32"/>
+    </w:rPr>
+  </w:style>
+  <w:style w:type="paragraph" w:styleId="Heading2">
+    <w:name w:val="heading 2"/>
+    <w:basedOn w:val="Normal"/>
+    <w:next w:val="Normal"/>
+    <w:link w:val="Heading2Char"/>
+    <w:uiPriority w:val="9"/>
+    <w:semiHidden/>
+    <w:unhideWhenUsed/>
+    <w:qFormat/>
+    <w:rsid w:val="00A97244"/>
+    <w:pPr>
+      <w:keepNext/>
+      <w:keepLines/>
+      <w:spacing w:after="240"/>
+      <w:jc w:val="center"/>
+      <w:outlineLvl w:val="1"/>
+    </w:pPr>
+    <w:rPr>
+      <w:rFonts w:ascii="Times New Roman" w:eastAsiaTheme="majorEastAsia" w:hAnsi="Times New Roman" w:cs="Times New Roman"/>
+      <w:b/>
+      <w:sz w:val="32"/>
+      <w:szCs w:val="26"/>
+    </w:rPr>
   </w:style>
   <w:style w:type="paragraph" w:styleId="Heading3">
     <w:name w:val="heading 3"/>
@@ -1351,16 +1252,14 @@
     <w:link w:val="Heading3Char"/>
     <w:unhideWhenUsed/>
     <w:qFormat/>
-    <w:rsid w:val="00E54367"/>
+    <w:rsid w:val="00A97244"/>
     <w:pPr>
       <w:spacing w:after="240"/>
-      <w:jc w:val="center"/>
       <w:outlineLvl w:val="2"/>
     </w:pPr>
     <w:rPr>
       <w:rFonts w:ascii="Times New Roman" w:hAnsi="Times New Roman" w:cs="Times New Roman"/>
       <w:b/>
-      <w:sz w:val="24"/>
       <w:szCs w:val="24"/>
     </w:rPr>
   </w:style>
@@ -1413,11 +1312,10 @@
     <w:name w:val="Heading 3 Char"/>
     <w:basedOn w:val="DefaultParagraphFont"/>
     <w:link w:val="Heading3"/>
-    <w:rsid w:val="00E54367"/>
+    <w:rsid w:val="00A97244"/>
     <w:rPr>
       <w:rFonts w:ascii="Times New Roman" w:hAnsi="Times New Roman" w:cs="Times New Roman"/>
       <w:b/>
-      <w:sz w:val="24"/>
       <w:szCs w:val="24"/>
     </w:rPr>
   </w:style>
@@ -1619,6 +1517,359 @@
     <w:pPr>
       <w:spacing w:after="100"/>
       <w:ind w:left="660"/>
+    </w:pPr>
+  </w:style>
+  <w:style w:type="character" w:customStyle="1" w:styleId="Heading1Char">
+    <w:name w:val="Heading 1 Char"/>
+    <w:basedOn w:val="DefaultParagraphFont"/>
+    <w:link w:val="Heading1"/>
+    <w:uiPriority w:val="9"/>
+    <w:rsid w:val="00A97244"/>
+    <w:rPr>
+      <w:rFonts w:ascii="Times New Roman" w:eastAsiaTheme="majorEastAsia" w:hAnsi="Times New Roman" w:cs="Times New Roman"/>
+      <w:b/>
+      <w:sz w:val="32"/>
+      <w:szCs w:val="32"/>
+    </w:rPr>
+  </w:style>
+  <w:style w:type="character" w:customStyle="1" w:styleId="Heading2Char">
+    <w:name w:val="Heading 2 Char"/>
+    <w:basedOn w:val="DefaultParagraphFont"/>
+    <w:link w:val="Heading2"/>
+    <w:uiPriority w:val="9"/>
+    <w:semiHidden/>
+    <w:rsid w:val="00A97244"/>
+    <w:rPr>
+      <w:rFonts w:ascii="Times New Roman" w:eastAsiaTheme="majorEastAsia" w:hAnsi="Times New Roman" w:cs="Times New Roman"/>
+      <w:b/>
+      <w:sz w:val="32"/>
+      <w:szCs w:val="26"/>
+    </w:rPr>
+  </w:style>
+  <w:style w:type="paragraph" w:styleId="List2">
+    <w:name w:val="List 2"/>
+    <w:basedOn w:val="Normal"/>
+    <w:uiPriority w:val="99"/>
+    <w:semiHidden/>
+    <w:unhideWhenUsed/>
+    <w:rsid w:val="00A97244"/>
+    <w:pPr>
+      <w:spacing w:after="160" w:line="259" w:lineRule="auto"/>
+      <w:ind w:firstLine="360"/>
+    </w:pPr>
+    <w:rPr>
+      <w:rFonts w:ascii="Times New Roman" w:hAnsi="Times New Roman" w:cs="Times New Roman"/>
+      <w:sz w:val="24"/>
+    </w:rPr>
+  </w:style>
+  <w:style w:type="paragraph" w:styleId="List3">
+    <w:name w:val="List 3"/>
+    <w:basedOn w:val="Normal"/>
+    <w:uiPriority w:val="99"/>
+    <w:semiHidden/>
+    <w:unhideWhenUsed/>
+    <w:rsid w:val="00A97244"/>
+    <w:pPr>
+      <w:spacing w:after="160" w:line="259" w:lineRule="auto"/>
+      <w:ind w:firstLine="720"/>
+    </w:pPr>
+    <w:rPr>
+      <w:rFonts w:ascii="Times New Roman" w:hAnsi="Times New Roman" w:cs="Times New Roman"/>
+      <w:sz w:val="24"/>
+    </w:rPr>
+  </w:style>
+  <w:style w:type="paragraph" w:styleId="List4">
+    <w:name w:val="List 4"/>
+    <w:basedOn w:val="Normal"/>
+    <w:uiPriority w:val="99"/>
+    <w:semiHidden/>
+    <w:unhideWhenUsed/>
+    <w:rsid w:val="00A97244"/>
+    <w:pPr>
+      <w:spacing w:after="160" w:line="259" w:lineRule="auto"/>
+      <w:ind w:firstLine="1080"/>
+      <w:contextualSpacing/>
+    </w:pPr>
+    <w:rPr>
+      <w:rFonts w:ascii="Times New Roman" w:hAnsi="Times New Roman" w:cs="Times New Roman"/>
+      <w:sz w:val="24"/>
+    </w:rPr>
+  </w:style>
+  <w:style w:type="paragraph" w:styleId="List5">
+    <w:name w:val="List 5"/>
+    <w:basedOn w:val="Normal"/>
+    <w:uiPriority w:val="99"/>
+    <w:semiHidden/>
+    <w:unhideWhenUsed/>
+    <w:rsid w:val="00A97244"/>
+    <w:pPr>
+      <w:spacing w:after="160" w:line="259" w:lineRule="auto"/>
+      <w:ind w:firstLine="1440"/>
+      <w:contextualSpacing/>
+    </w:pPr>
+    <w:rPr>
+      <w:rFonts w:ascii="Times New Roman" w:hAnsi="Times New Roman" w:cs="Times New Roman"/>
+      <w:sz w:val="24"/>
+    </w:rPr>
+  </w:style>
+  <w:style w:type="paragraph" w:customStyle="1" w:styleId="List1">
+    <w:name w:val="List 1"/>
+    <w:basedOn w:val="List"/>
+    <w:link w:val="List1Char"/>
+    <w:rsid w:val="00A97244"/>
+    <w:pPr>
+      <w:spacing w:after="160" w:line="240" w:lineRule="auto"/>
+    </w:pPr>
+    <w:rPr>
+      <w:rFonts w:ascii="Times New Roman" w:hAnsi="Times New Roman" w:cs="Times New Roman"/>
+      <w:sz w:val="24"/>
+      <w:szCs w:val="24"/>
+    </w:rPr>
+  </w:style>
+  <w:style w:type="character" w:customStyle="1" w:styleId="List1Char">
+    <w:name w:val="List 1 Char"/>
+    <w:basedOn w:val="Heading3Char"/>
+    <w:link w:val="List1"/>
+    <w:rsid w:val="00A97244"/>
+    <w:rPr>
+      <w:rFonts w:ascii="Times New Roman" w:hAnsi="Times New Roman" w:cs="Times New Roman"/>
+      <w:b w:val="0"/>
+      <w:sz w:val="24"/>
+      <w:szCs w:val="24"/>
+    </w:rPr>
+  </w:style>
+  <w:style w:type="paragraph" w:customStyle="1" w:styleId="List6">
+    <w:name w:val="List 6"/>
+    <w:link w:val="List6Char"/>
+    <w:rsid w:val="00A97244"/>
+    <w:pPr>
+      <w:spacing w:line="259" w:lineRule="auto"/>
+      <w:ind w:firstLine="2160"/>
+    </w:pPr>
+    <w:rPr>
+      <w:rFonts w:ascii="Times New Roman" w:hAnsi="Times New Roman" w:cs="Times New Roman"/>
+      <w:sz w:val="24"/>
+      <w:szCs w:val="24"/>
+    </w:rPr>
+  </w:style>
+  <w:style w:type="character" w:customStyle="1" w:styleId="List6Char">
+    <w:name w:val="List 6 Char"/>
+    <w:basedOn w:val="Heading3Char"/>
+    <w:link w:val="List6"/>
+    <w:rsid w:val="00A97244"/>
+    <w:rPr>
+      <w:rFonts w:ascii="Times New Roman" w:hAnsi="Times New Roman" w:cs="Times New Roman"/>
+      <w:b w:val="0"/>
+      <w:sz w:val="24"/>
+      <w:szCs w:val="24"/>
+    </w:rPr>
+  </w:style>
+  <w:style w:type="paragraph" w:customStyle="1" w:styleId="List7">
+    <w:name w:val="List 7"/>
+    <w:link w:val="List7Char"/>
+    <w:rsid w:val="00A97244"/>
+    <w:pPr>
+      <w:spacing w:after="160" w:line="259" w:lineRule="auto"/>
+      <w:ind w:firstLine="3240"/>
+      <w:contextualSpacing/>
+    </w:pPr>
+    <w:rPr>
+      <w:rFonts w:ascii="Times New Roman" w:hAnsi="Times New Roman" w:cs="Times New Roman"/>
+      <w:b/>
+      <w:sz w:val="24"/>
+      <w:szCs w:val="24"/>
+    </w:rPr>
+  </w:style>
+  <w:style w:type="character" w:customStyle="1" w:styleId="List7Char">
+    <w:name w:val="List 7 Char"/>
+    <w:basedOn w:val="Heading3Char"/>
+    <w:link w:val="List7"/>
+    <w:rsid w:val="00A97244"/>
+    <w:rPr>
+      <w:rFonts w:ascii="Times New Roman" w:hAnsi="Times New Roman" w:cs="Times New Roman"/>
+      <w:b/>
+      <w:sz w:val="24"/>
+      <w:szCs w:val="24"/>
+    </w:rPr>
+  </w:style>
+  <w:style w:type="paragraph" w:customStyle="1" w:styleId="List8">
+    <w:name w:val="List 8"/>
+    <w:link w:val="List8Char"/>
+    <w:rsid w:val="00A97244"/>
+    <w:pPr>
+      <w:spacing w:after="160" w:line="259" w:lineRule="auto"/>
+      <w:ind w:firstLine="3600"/>
+    </w:pPr>
+    <w:rPr>
+      <w:rFonts w:ascii="Times New Roman" w:hAnsi="Times New Roman" w:cs="Times New Roman"/>
+      <w:sz w:val="24"/>
+      <w:szCs w:val="24"/>
+    </w:rPr>
+  </w:style>
+  <w:style w:type="character" w:customStyle="1" w:styleId="List8Char">
+    <w:name w:val="List 8 Char"/>
+    <w:basedOn w:val="Heading3Char"/>
+    <w:link w:val="List8"/>
+    <w:rsid w:val="00A97244"/>
+    <w:rPr>
+      <w:rFonts w:ascii="Times New Roman" w:hAnsi="Times New Roman" w:cs="Times New Roman"/>
+      <w:b w:val="0"/>
+      <w:sz w:val="24"/>
+      <w:szCs w:val="24"/>
+    </w:rPr>
+  </w:style>
+  <w:style w:type="paragraph" w:customStyle="1" w:styleId="List1change">
+    <w:name w:val="List 1_change"/>
+    <w:basedOn w:val="Heading3"/>
+    <w:link w:val="List1changeChar"/>
+    <w:rsid w:val="00A97244"/>
+    <w:pPr>
+      <w:widowControl w:val="0"/>
+      <w:tabs>
+        <w:tab w:val="left" w:pos="3686"/>
+      </w:tabs>
+      <w:spacing w:after="0" w:line="240" w:lineRule="auto"/>
+      <w:outlineLvl w:val="9"/>
+    </w:pPr>
+    <w:rPr>
+      <w:b w:val="0"/>
+      <w:color w:val="000000"/>
+      <w:sz w:val="24"/>
+    </w:rPr>
+  </w:style>
+  <w:style w:type="character" w:customStyle="1" w:styleId="List1changeChar">
+    <w:name w:val="List 1_change Char"/>
+    <w:basedOn w:val="Heading3Char"/>
+    <w:link w:val="List1change"/>
+    <w:rsid w:val="00A97244"/>
+    <w:rPr>
+      <w:rFonts w:ascii="Times New Roman" w:hAnsi="Times New Roman" w:cs="Times New Roman"/>
+      <w:b w:val="0"/>
+      <w:color w:val="000000"/>
+      <w:sz w:val="24"/>
+      <w:szCs w:val="24"/>
+    </w:rPr>
+  </w:style>
+  <w:style w:type="paragraph" w:customStyle="1" w:styleId="List2change">
+    <w:name w:val="List 2_change"/>
+    <w:basedOn w:val="Heading3"/>
+    <w:link w:val="List2changeChar"/>
+    <w:rsid w:val="00A97244"/>
+    <w:pPr>
+      <w:spacing w:after="0" w:line="240" w:lineRule="auto"/>
+      <w:ind w:left="720" w:hanging="360"/>
+      <w:outlineLvl w:val="9"/>
+    </w:pPr>
+    <w:rPr>
+      <w:b w:val="0"/>
+      <w:color w:val="000000"/>
+      <w:sz w:val="24"/>
+    </w:rPr>
+  </w:style>
+  <w:style w:type="character" w:customStyle="1" w:styleId="List2changeChar">
+    <w:name w:val="List 2_change Char"/>
+    <w:basedOn w:val="Heading3Char"/>
+    <w:link w:val="List2change"/>
+    <w:rsid w:val="00A97244"/>
+    <w:rPr>
+      <w:rFonts w:ascii="Times New Roman" w:hAnsi="Times New Roman" w:cs="Times New Roman"/>
+      <w:b w:val="0"/>
+      <w:color w:val="000000"/>
+      <w:sz w:val="24"/>
+      <w:szCs w:val="24"/>
+    </w:rPr>
+  </w:style>
+  <w:style w:type="paragraph" w:customStyle="1" w:styleId="List3change">
+    <w:name w:val="List 3_change"/>
+    <w:basedOn w:val="Heading3"/>
+    <w:link w:val="List3changeChar"/>
+    <w:rsid w:val="00A97244"/>
+    <w:pPr>
+      <w:spacing w:after="0" w:line="240" w:lineRule="auto"/>
+      <w:ind w:left="1080" w:hanging="360"/>
+      <w:contextualSpacing/>
+      <w:outlineLvl w:val="9"/>
+    </w:pPr>
+    <w:rPr>
+      <w:b w:val="0"/>
+      <w:sz w:val="24"/>
+    </w:rPr>
+  </w:style>
+  <w:style w:type="character" w:customStyle="1" w:styleId="List3changeChar">
+    <w:name w:val="List 3_change Char"/>
+    <w:basedOn w:val="Heading3Char"/>
+    <w:link w:val="List3change"/>
+    <w:rsid w:val="00A97244"/>
+    <w:rPr>
+      <w:rFonts w:ascii="Times New Roman" w:hAnsi="Times New Roman" w:cs="Times New Roman"/>
+      <w:b w:val="0"/>
+      <w:sz w:val="24"/>
+      <w:szCs w:val="24"/>
+    </w:rPr>
+  </w:style>
+  <w:style w:type="paragraph" w:customStyle="1" w:styleId="List4change">
+    <w:name w:val="List 4_change"/>
+    <w:basedOn w:val="Heading3"/>
+    <w:link w:val="List4changeChar"/>
+    <w:rsid w:val="00A97244"/>
+    <w:pPr>
+      <w:spacing w:after="0" w:line="240" w:lineRule="auto"/>
+      <w:ind w:left="1440" w:hanging="360"/>
+      <w:contextualSpacing/>
+      <w:outlineLvl w:val="9"/>
+    </w:pPr>
+    <w:rPr>
+      <w:b w:val="0"/>
+      <w:sz w:val="24"/>
+    </w:rPr>
+  </w:style>
+  <w:style w:type="character" w:customStyle="1" w:styleId="List4changeChar">
+    <w:name w:val="List 4_change Char"/>
+    <w:basedOn w:val="Heading3Char"/>
+    <w:link w:val="List4change"/>
+    <w:rsid w:val="00A97244"/>
+    <w:rPr>
+      <w:rFonts w:ascii="Times New Roman" w:hAnsi="Times New Roman" w:cs="Times New Roman"/>
+      <w:b w:val="0"/>
+      <w:sz w:val="24"/>
+      <w:szCs w:val="24"/>
+    </w:rPr>
+  </w:style>
+  <w:style w:type="paragraph" w:styleId="TOC1">
+    <w:name w:val="toc 1"/>
+    <w:basedOn w:val="Normal"/>
+    <w:next w:val="Normal"/>
+    <w:autoRedefine/>
+    <w:uiPriority w:val="39"/>
+    <w:unhideWhenUsed/>
+    <w:rsid w:val="005755CB"/>
+    <w:pPr>
+      <w:spacing w:after="100"/>
+    </w:pPr>
+  </w:style>
+  <w:style w:type="paragraph" w:styleId="TOC2">
+    <w:name w:val="toc 2"/>
+    <w:basedOn w:val="Normal"/>
+    <w:next w:val="Normal"/>
+    <w:autoRedefine/>
+    <w:uiPriority w:val="39"/>
+    <w:unhideWhenUsed/>
+    <w:rsid w:val="005755CB"/>
+    <w:pPr>
+      <w:spacing w:after="100"/>
+      <w:ind w:left="220"/>
+    </w:pPr>
+  </w:style>
+  <w:style w:type="paragraph" w:styleId="List">
+    <w:name w:val="List"/>
+    <w:basedOn w:val="Normal"/>
+    <w:uiPriority w:val="99"/>
+    <w:semiHidden/>
+    <w:unhideWhenUsed/>
+    <w:rsid w:val="00D54BCA"/>
+    <w:pPr>
+      <w:ind w:left="360" w:hanging="360"/>
+      <w:contextualSpacing/>
     </w:pPr>
   </w:style>
 </w:styles>
@@ -1909,52 +2160,11 @@
 
 <file path=customXml/item1.xml><?xml version="1.0" encoding="utf-8"?>
 <?mso-contentType ?>
-<spe:Receivers xmlns:spe="http://schemas.microsoft.com/sharepoint/events">
-  <Receiver>
-    <Name>Document ID Generator</Name>
-    <Synchronization>Synchronous</Synchronization>
-    <Type>10001</Type>
-    <SequenceNumber>1000</SequenceNumber>
-    <Url/>
-    <Assembly>Microsoft.Office.DocumentManagement, Version=15.0.0.0, Culture=neutral, PublicKeyToken=71e9bce111e9429c</Assembly>
-    <Class>Microsoft.Office.DocumentManagement.Internal.DocIdHandler</Class>
-    <Data/>
-    <Filter/>
-  </Receiver>
-  <Receiver>
-    <Name>Document ID Generator</Name>
-    <Synchronization>Synchronous</Synchronization>
-    <Type>10002</Type>
-    <SequenceNumber>1001</SequenceNumber>
-    <Url/>
-    <Assembly>Microsoft.Office.DocumentManagement, Version=15.0.0.0, Culture=neutral, PublicKeyToken=71e9bce111e9429c</Assembly>
-    <Class>Microsoft.Office.DocumentManagement.Internal.DocIdHandler</Class>
-    <Data/>
-    <Filter/>
-  </Receiver>
-  <Receiver>
-    <Name>Document ID Generator</Name>
-    <Synchronization>Synchronous</Synchronization>
-    <Type>10004</Type>
-    <SequenceNumber>1002</SequenceNumber>
-    <Url/>
-    <Assembly>Microsoft.Office.DocumentManagement, Version=15.0.0.0, Culture=neutral, PublicKeyToken=71e9bce111e9429c</Assembly>
-    <Class>Microsoft.Office.DocumentManagement.Internal.DocIdHandler</Class>
-    <Data/>
-    <Filter/>
-  </Receiver>
-  <Receiver>
-    <Name>Document ID Generator</Name>
-    <Synchronization>Synchronous</Synchronization>
-    <Type>10006</Type>
-    <SequenceNumber>1003</SequenceNumber>
-    <Url/>
-    <Assembly>Microsoft.Office.DocumentManagement, Version=15.0.0.0, Culture=neutral, PublicKeyToken=71e9bce111e9429c</Assembly>
-    <Class>Microsoft.Office.DocumentManagement.Internal.DocIdHandler</Class>
-    <Data/>
-    <Filter/>
-  </Receiver>
-</spe:Receivers>
+<FormTemplates xmlns="http://schemas.microsoft.com/sharepoint/v3/contenttype/forms">
+  <Display>DocumentLibraryForm</Display>
+  <Edit>DocumentLibraryForm</Edit>
+  <New>DocumentLibraryForm</New>
+</FormTemplates>
 </file>
 
 <file path=customXml/item2.xml><?xml version="1.0" encoding="utf-8"?>
@@ -2229,11 +2439,52 @@
 
 <file path=customXml/item3.xml><?xml version="1.0" encoding="utf-8"?>
 <?mso-contentType ?>
-<FormTemplates xmlns="http://schemas.microsoft.com/sharepoint/v3/contenttype/forms">
-  <Display>DocumentLibraryForm</Display>
-  <Edit>DocumentLibraryForm</Edit>
-  <New>DocumentLibraryForm</New>
-</FormTemplates>
+<spe:Receivers xmlns:spe="http://schemas.microsoft.com/sharepoint/events">
+  <Receiver>
+    <Name>Document ID Generator</Name>
+    <Synchronization>Synchronous</Synchronization>
+    <Type>10001</Type>
+    <SequenceNumber>1000</SequenceNumber>
+    <Url/>
+    <Assembly>Microsoft.Office.DocumentManagement, Version=15.0.0.0, Culture=neutral, PublicKeyToken=71e9bce111e9429c</Assembly>
+    <Class>Microsoft.Office.DocumentManagement.Internal.DocIdHandler</Class>
+    <Data/>
+    <Filter/>
+  </Receiver>
+  <Receiver>
+    <Name>Document ID Generator</Name>
+    <Synchronization>Synchronous</Synchronization>
+    <Type>10002</Type>
+    <SequenceNumber>1001</SequenceNumber>
+    <Url/>
+    <Assembly>Microsoft.Office.DocumentManagement, Version=15.0.0.0, Culture=neutral, PublicKeyToken=71e9bce111e9429c</Assembly>
+    <Class>Microsoft.Office.DocumentManagement.Internal.DocIdHandler</Class>
+    <Data/>
+    <Filter/>
+  </Receiver>
+  <Receiver>
+    <Name>Document ID Generator</Name>
+    <Synchronization>Synchronous</Synchronization>
+    <Type>10004</Type>
+    <SequenceNumber>1002</SequenceNumber>
+    <Url/>
+    <Assembly>Microsoft.Office.DocumentManagement, Version=15.0.0.0, Culture=neutral, PublicKeyToken=71e9bce111e9429c</Assembly>
+    <Class>Microsoft.Office.DocumentManagement.Internal.DocIdHandler</Class>
+    <Data/>
+    <Filter/>
+  </Receiver>
+  <Receiver>
+    <Name>Document ID Generator</Name>
+    <Synchronization>Synchronous</Synchronization>
+    <Type>10006</Type>
+    <SequenceNumber>1003</SequenceNumber>
+    <Url/>
+    <Assembly>Microsoft.Office.DocumentManagement, Version=15.0.0.0, Culture=neutral, PublicKeyToken=71e9bce111e9429c</Assembly>
+    <Class>Microsoft.Office.DocumentManagement.Internal.DocIdHandler</Class>
+    <Data/>
+    <Filter/>
+  </Receiver>
+</spe:Receivers>
 </file>
 
 <file path=customXml/item4.xml><?xml version="1.0" encoding="utf-8"?>
@@ -2300,9 +2551,9 @@
 </file>
 
 <file path=customXml/itemProps1.xml><?xml version="1.0" encoding="utf-8"?>
-<ds:datastoreItem xmlns:ds="http://schemas.openxmlformats.org/officeDocument/2006/customXml" ds:itemID="{04A3E29E-7AC4-4D09-859A-48F2108AB520}">
+<ds:datastoreItem xmlns:ds="http://schemas.openxmlformats.org/officeDocument/2006/customXml" ds:itemID="{0D8D86ED-F4F8-4775-83D3-944080D447AB}">
   <ds:schemaRefs>
-    <ds:schemaRef ds:uri="http://schemas.microsoft.com/sharepoint/events"/>
+    <ds:schemaRef ds:uri="http://schemas.microsoft.com/sharepoint/v3/contenttype/forms"/>
   </ds:schemaRefs>
 </ds:datastoreItem>
 </file>
@@ -2326,9 +2577,9 @@
 </file>
 
 <file path=customXml/itemProps3.xml><?xml version="1.0" encoding="utf-8"?>
-<ds:datastoreItem xmlns:ds="http://schemas.openxmlformats.org/officeDocument/2006/customXml" ds:itemID="{0D8D86ED-F4F8-4775-83D3-944080D447AB}">
+<ds:datastoreItem xmlns:ds="http://schemas.openxmlformats.org/officeDocument/2006/customXml" ds:itemID="{04A3E29E-7AC4-4D09-859A-48F2108AB520}">
   <ds:schemaRefs>
-    <ds:schemaRef ds:uri="http://schemas.microsoft.com/sharepoint/v3/contenttype/forms"/>
+    <ds:schemaRef ds:uri="http://schemas.microsoft.com/sharepoint/events"/>
   </ds:schemaRefs>
 </ds:datastoreItem>
 </file>
@@ -2350,7 +2601,7 @@
 </file>
 
 <file path=customXml/itemProps5.xml><?xml version="1.0" encoding="utf-8"?>
-<ds:datastoreItem xmlns:ds="http://schemas.openxmlformats.org/officeDocument/2006/customXml" ds:itemID="{249BB5A0-A583-450C-B680-8BED760CF757}">
+<ds:datastoreItem xmlns:ds="http://schemas.openxmlformats.org/officeDocument/2006/customXml" ds:itemID="{A869C03A-0F7B-4BDB-8D7A-359F0749BFE5}">
   <ds:schemaRefs>
     <ds:schemaRef ds:uri="http://schemas.openxmlformats.org/officeDocument/2006/bibliography"/>
   </ds:schemaRefs>

</xml_diff>